<commit_message>
Using IBM SPSS Estimation and Prediction
</commit_message>
<xml_diff>
--- a/Assignment_03/DM_PiyushGarewal_Assignment03.docx
+++ b/Assignment_03/DM_PiyushGarewal_Assignment03.docx
@@ -1,22 +1,9 @@
 
 <file path=word/document.xml><?xml version="1.0" encoding="utf-8"?>
-<w:document xmlns:wpc="http://schemas.microsoft.com/office/word/2010/wordprocessingCanvas" xmlns:cx="http://schemas.microsoft.com/office/drawing/2014/chartex" xmlns:cx1="http://schemas.microsoft.com/office/drawing/2015/9/8/chartex" xmlns:cx2="http://schemas.microsoft.com/office/drawing/2015/10/21/chartex" xmlns:cx3="http://schemas.microsoft.com/office/drawing/2016/5/9/chartex" xmlns:cx4="http://schemas.microsoft.com/office/drawing/2016/5/10/chartex" xmlns:cx5="http://schemas.microsoft.com/office/drawing/2016/5/11/chartex" xmlns:cx6="http://schemas.microsoft.com/office/drawing/2016/5/12/chartex" xmlns:cx7="http://schemas.microsoft.com/office/drawing/2016/5/13/chartex" xmlns:cx8="http://schemas.microsoft.com/office/drawing/2016/5/14/chartex" xmlns:mc="http://schemas.openxmlformats.org/markup-compatibility/2006" xmlns:aink="http://schemas.microsoft.com/office/drawing/2016/ink" xmlns:am3d="http://schemas.microsoft.com/office/drawing/2017/model3d" xmlns:o="urn:schemas-microsoft-com:office:office" xmlns:r="http://schemas.openxmlformats.org/officeDocument/2006/relationships" xmlns:m="http://schemas.openxmlformats.org/officeDocument/2006/math" xmlns:v="urn:schemas-microsoft-com:vml" xmlns:wp14="http://schemas.microsoft.com/office/word/2010/wordprocessingDrawing" xmlns:wp="http://schemas.openxmlformats.org/drawingml/2006/wordprocessingDrawing" xmlns:w10="urn:schemas-microsoft-com:office:word" xmlns:w="http://schemas.openxmlformats.org/wordprocessingml/2006/main" xmlns:w14="http://schemas.microsoft.com/office/word/2010/wordml" xmlns:w15="http://schemas.microsoft.com/office/word/2012/wordml" xmlns:w16cid="http://schemas.microsoft.com/office/word/2016/wordml/cid" xmlns:w16se="http://schemas.microsoft.com/office/word/2015/wordml/symex" xmlns:wpg="http://schemas.microsoft.com/office/word/2010/wordprocessingGroup" xmlns:wpi="http://schemas.microsoft.com/office/word/2010/wordprocessingInk" xmlns:wne="http://schemas.microsoft.com/office/word/2006/wordml" xmlns:wps="http://schemas.microsoft.com/office/word/2010/wordprocessingShape" mc:Ignorable="w14 w15 w16se w16cid wp14">
+<w:document xmlns:wpc="http://schemas.microsoft.com/office/word/2010/wordprocessingCanvas" xmlns:cx="http://schemas.microsoft.com/office/drawing/2014/chartex" xmlns:cx1="http://schemas.microsoft.com/office/drawing/2015/9/8/chartex" xmlns:cx2="http://schemas.microsoft.com/office/drawing/2015/10/21/chartex" xmlns:cx3="http://schemas.microsoft.com/office/drawing/2016/5/9/chartex" xmlns:cx4="http://schemas.microsoft.com/office/drawing/2016/5/10/chartex" xmlns:cx5="http://schemas.microsoft.com/office/drawing/2016/5/11/chartex" xmlns:cx6="http://schemas.microsoft.com/office/drawing/2016/5/12/chartex" xmlns:cx7="http://schemas.microsoft.com/office/drawing/2016/5/13/chartex" xmlns:cx8="http://schemas.microsoft.com/office/drawing/2016/5/14/chartex" xmlns:mc="http://schemas.openxmlformats.org/markup-compatibility/2006" xmlns:aink="http://schemas.microsoft.com/office/drawing/2016/ink" xmlns:am3d="http://schemas.microsoft.com/office/drawing/2017/model3d" xmlns:o="urn:schemas-microsoft-com:office:office" xmlns:r="http://schemas.openxmlformats.org/officeDocument/2006/relationships" xmlns:m="http://schemas.openxmlformats.org/officeDocument/2006/math" xmlns:v="urn:schemas-microsoft-com:vml" xmlns:wp14="http://schemas.microsoft.com/office/word/2010/wordprocessingDrawing" xmlns:wp="http://schemas.openxmlformats.org/drawingml/2006/wordprocessingDrawing" xmlns:w10="urn:schemas-microsoft-com:office:word" xmlns:w="http://schemas.openxmlformats.org/wordprocessingml/2006/main" xmlns:w14="http://schemas.microsoft.com/office/word/2010/wordml" xmlns:w15="http://schemas.microsoft.com/office/word/2012/wordml" xmlns:w16cex="http://schemas.microsoft.com/office/word/2018/wordml/cex" xmlns:w16cid="http://schemas.microsoft.com/office/word/2016/wordml/cid" xmlns:w16="http://schemas.microsoft.com/office/word/2018/wordml" xmlns:w16se="http://schemas.microsoft.com/office/word/2015/wordml/symex" xmlns:wpg="http://schemas.microsoft.com/office/word/2010/wordprocessingGroup" xmlns:wpi="http://schemas.microsoft.com/office/word/2010/wordprocessingInk" xmlns:wne="http://schemas.microsoft.com/office/word/2006/wordml" xmlns:wps="http://schemas.microsoft.com/office/word/2010/wordprocessingShape" mc:Ignorable="w14 w15 w16se w16cid w16 w16cex wp14">
   <w:body>
     <w:p>
       <w:pPr>
-        <w:spacing w:after="0" w:line="240" w:lineRule="auto"/>
-        <w:rPr>
-          <w:rFonts w:ascii="Times New Roman" w:hAnsi="Times New Roman" w:cs="Times New Roman"/>
-          <w:i/>
-          <w:iCs/>
-          <w:color w:val="404040" w:themeColor="text1" w:themeTint="BF"/>
-          <w:sz w:val="24"/>
-          <w:szCs w:val="24"/>
-        </w:rPr>
-      </w:pPr>
-    </w:p>
-    <w:p>
-      <w:pPr>
         <w:autoSpaceDE w:val="0"/>
         <w:autoSpaceDN w:val="0"/>
         <w:adjustRightInd w:val="0"/>
@@ -132,8 +119,6 @@
           <w:rFonts w:eastAsiaTheme="minorEastAsia" w:cstheme="minorHAnsi"/>
         </w:rPr>
       </w:pPr>
-      <w:bookmarkStart w:id="0" w:name="_GoBack"/>
-      <w:bookmarkEnd w:id="0"/>
       <w:r>
         <w:rPr>
           <w:rFonts w:cstheme="minorHAnsi"/>
@@ -204,13 +189,7 @@
           <w:rPr>
             <w:rFonts w:ascii="Cambria Math" w:eastAsiaTheme="minorEastAsia" w:hAnsi="Cambria Math" w:cstheme="minorHAnsi"/>
           </w:rPr>
-          <m:t>s=3</m:t>
-        </m:r>
-        <m:r>
-          <w:rPr>
-            <w:rFonts w:ascii="Cambria Math" w:eastAsiaTheme="minorEastAsia" w:hAnsi="Cambria Math" w:cstheme="minorHAnsi"/>
-          </w:rPr>
-          <m:t>(minutes)</m:t>
+          <m:t>s=3(minutes)</m:t>
         </m:r>
       </m:oMath>
       <w:r>
@@ -243,43 +222,7 @@
           <w:rPr>
             <w:rFonts w:ascii="Cambria Math" w:eastAsiaTheme="minorEastAsia" w:hAnsi="Cambria Math" w:cstheme="minorHAnsi"/>
           </w:rPr>
-          <m:t>1</m:t>
-        </m:r>
-        <m:r>
-          <w:rPr>
-            <w:rFonts w:ascii="Cambria Math" w:eastAsiaTheme="minorEastAsia" w:hAnsi="Cambria Math" w:cstheme="minorHAnsi"/>
-          </w:rPr>
-          <m:t>8</m:t>
-        </m:r>
-        <m:r>
-          <w:rPr>
-            <w:rFonts w:ascii="Cambria Math" w:eastAsiaTheme="minorEastAsia" w:hAnsi="Cambria Math" w:cstheme="minorHAnsi"/>
-          </w:rPr>
-          <m:t>±1.</m:t>
-        </m:r>
-        <m:r>
-          <w:rPr>
-            <w:rFonts w:ascii="Cambria Math" w:eastAsiaTheme="minorEastAsia" w:hAnsi="Cambria Math" w:cstheme="minorHAnsi"/>
-          </w:rPr>
-          <m:t>96</m:t>
-        </m:r>
-        <m:r>
-          <w:rPr>
-            <w:rFonts w:ascii="Cambria Math" w:eastAsiaTheme="minorEastAsia" w:hAnsi="Cambria Math" w:cstheme="minorHAnsi"/>
-          </w:rPr>
-          <m:t>(0.</m:t>
-        </m:r>
-        <m:r>
-          <w:rPr>
-            <w:rFonts w:ascii="Cambria Math" w:eastAsiaTheme="minorEastAsia" w:hAnsi="Cambria Math" w:cstheme="minorHAnsi"/>
-          </w:rPr>
-          <m:t>67</m:t>
-        </m:r>
-        <m:r>
-          <w:rPr>
-            <w:rFonts w:ascii="Cambria Math" w:eastAsiaTheme="minorEastAsia" w:hAnsi="Cambria Math" w:cstheme="minorHAnsi"/>
-          </w:rPr>
-          <m:t>)</m:t>
+          <m:t>18±1.96(0.67)</m:t>
         </m:r>
       </m:oMath>
       <w:r>
@@ -458,13 +401,7 @@
           <w:rPr>
             <w:rFonts w:ascii="Cambria Math" w:hAnsi="Cambria Math" w:cstheme="minorHAnsi"/>
           </w:rPr>
-          <m:t>n=</m:t>
-        </m:r>
-        <m:r>
-          <w:rPr>
-            <w:rFonts w:ascii="Cambria Math" w:hAnsi="Cambria Math" w:cstheme="minorHAnsi"/>
-          </w:rPr>
-          <m:t>5000</m:t>
+          <m:t>n=5000</m:t>
         </m:r>
       </m:oMath>
       <w:r>
@@ -556,19 +493,7 @@
           <w:rPr>
             <w:rFonts w:ascii="Cambria Math" w:eastAsiaTheme="minorEastAsia" w:hAnsi="Cambria Math" w:cstheme="minorHAnsi"/>
           </w:rPr>
-          <m:t>18±1.96(0.</m:t>
-        </m:r>
-        <m:r>
-          <w:rPr>
-            <w:rFonts w:ascii="Cambria Math" w:eastAsiaTheme="minorEastAsia" w:hAnsi="Cambria Math" w:cstheme="minorHAnsi"/>
-          </w:rPr>
-          <m:t>04</m:t>
-        </m:r>
-        <m:r>
-          <w:rPr>
-            <w:rFonts w:ascii="Cambria Math" w:eastAsiaTheme="minorEastAsia" w:hAnsi="Cambria Math" w:cstheme="minorHAnsi"/>
-          </w:rPr>
-          <m:t>)</m:t>
+          <m:t>18±1.96(0.04)</m:t>
         </m:r>
       </m:oMath>
       <w:r>
@@ -641,19 +566,7 @@
         <w:rPr>
           <w:rFonts w:eastAsiaTheme="minorEastAsia" w:cstheme="minorHAnsi"/>
         </w:rPr>
-        <w:t xml:space="preserve"> 0.</w:t>
-      </w:r>
-      <w:r>
-        <w:rPr>
-          <w:rFonts w:eastAsiaTheme="minorEastAsia" w:cstheme="minorHAnsi"/>
-        </w:rPr>
-        <w:t>04</w:t>
-      </w:r>
-      <w:r>
-        <w:rPr>
-          <w:rFonts w:eastAsiaTheme="minorEastAsia" w:cstheme="minorHAnsi"/>
-        </w:rPr>
-        <w:t xml:space="preserve"> minutes</w:t>
+        <w:t xml:space="preserve"> 0.04 minutes</w:t>
       </w:r>
       <w:r>
         <w:rPr>
@@ -1013,7 +926,7 @@
         </w:rPr>
         <w:lastRenderedPageBreak/>
         <w:drawing>
-          <wp:inline distT="0" distB="0" distL="0" distR="0">
+          <wp:inline distT="0" distB="0" distL="0" distR="0" wp14:anchorId="6F48F6FB" wp14:editId="5D37E056">
             <wp:extent cx="5943600" cy="3697729"/>
             <wp:effectExtent l="0" t="0" r="0" b="0"/>
             <wp:docPr id="1" name="Picture 1"/>
@@ -1299,10 +1212,11 @@
       <w:r>
         <w:rPr>
           <w:rFonts w:eastAsiaTheme="minorEastAsia" w:cstheme="minorHAnsi"/>
+          <w:noProof/>
         </w:rPr>
         <w:lastRenderedPageBreak/>
         <w:drawing>
-          <wp:inline distT="0" distB="0" distL="0" distR="0" wp14:anchorId="76C143E7" wp14:editId="146BB72B">
+          <wp:inline distT="0" distB="0" distL="0" distR="0" wp14:anchorId="43A63C67" wp14:editId="5B680A3E">
             <wp:extent cx="5324475" cy="3209925"/>
             <wp:effectExtent l="0" t="0" r="9525" b="9525"/>
             <wp:docPr id="2" name="Picture 2"/>
@@ -1640,28 +1554,7 @@
           <w:rFonts w:eastAsiaTheme="minorEastAsia" w:cstheme="minorHAnsi"/>
           <w:lang w:eastAsia="zh-CN"/>
         </w:rPr>
-        <w:t>Rating = 59.284</w:t>
-      </w:r>
-      <w:r>
-        <w:rPr>
-          <w:rFonts w:eastAsiaTheme="minorEastAsia" w:cstheme="minorHAnsi"/>
-          <w:lang w:eastAsia="zh-CN"/>
-        </w:rPr>
-        <w:t xml:space="preserve"> </w:t>
-      </w:r>
-      <w:r>
-        <w:rPr>
-          <w:rFonts w:eastAsiaTheme="minorEastAsia" w:cstheme="minorHAnsi"/>
-          <w:lang w:eastAsia="zh-CN"/>
-        </w:rPr>
-        <w:t>- 2.401</w:t>
-      </w:r>
-      <w:r>
-        <w:rPr>
-          <w:rFonts w:eastAsiaTheme="minorEastAsia" w:cstheme="minorHAnsi"/>
-          <w:lang w:eastAsia="zh-CN"/>
-        </w:rPr>
-        <w:t xml:space="preserve"> (7)</w:t>
+        <w:t>Rating = 59.284 - 2.401 (7)</w:t>
       </w:r>
       <w:r>
         <w:rPr>
@@ -1733,7 +1626,7 @@
 </file>
 
 <file path=word/endnotes.xml><?xml version="1.0" encoding="utf-8"?>
-<w:endnotes xmlns:wpc="http://schemas.microsoft.com/office/word/2010/wordprocessingCanvas" xmlns:cx="http://schemas.microsoft.com/office/drawing/2014/chartex" xmlns:cx1="http://schemas.microsoft.com/office/drawing/2015/9/8/chartex" xmlns:cx2="http://schemas.microsoft.com/office/drawing/2015/10/21/chartex" xmlns:cx3="http://schemas.microsoft.com/office/drawing/2016/5/9/chartex" xmlns:cx4="http://schemas.microsoft.com/office/drawing/2016/5/10/chartex" xmlns:cx5="http://schemas.microsoft.com/office/drawing/2016/5/11/chartex" xmlns:cx6="http://schemas.microsoft.com/office/drawing/2016/5/12/chartex" xmlns:cx7="http://schemas.microsoft.com/office/drawing/2016/5/13/chartex" xmlns:cx8="http://schemas.microsoft.com/office/drawing/2016/5/14/chartex" xmlns:mc="http://schemas.openxmlformats.org/markup-compatibility/2006" xmlns:aink="http://schemas.microsoft.com/office/drawing/2016/ink" xmlns:am3d="http://schemas.microsoft.com/office/drawing/2017/model3d" xmlns:o="urn:schemas-microsoft-com:office:office" xmlns:r="http://schemas.openxmlformats.org/officeDocument/2006/relationships" xmlns:m="http://schemas.openxmlformats.org/officeDocument/2006/math" xmlns:v="urn:schemas-microsoft-com:vml" xmlns:wp14="http://schemas.microsoft.com/office/word/2010/wordprocessingDrawing" xmlns:wp="http://schemas.openxmlformats.org/drawingml/2006/wordprocessingDrawing" xmlns:w10="urn:schemas-microsoft-com:office:word" xmlns:w="http://schemas.openxmlformats.org/wordprocessingml/2006/main" xmlns:w14="http://schemas.microsoft.com/office/word/2010/wordml" xmlns:w15="http://schemas.microsoft.com/office/word/2012/wordml" xmlns:w16cid="http://schemas.microsoft.com/office/word/2016/wordml/cid" xmlns:w16se="http://schemas.microsoft.com/office/word/2015/wordml/symex" xmlns:wpg="http://schemas.microsoft.com/office/word/2010/wordprocessingGroup" xmlns:wpi="http://schemas.microsoft.com/office/word/2010/wordprocessingInk" xmlns:wne="http://schemas.microsoft.com/office/word/2006/wordml" xmlns:wps="http://schemas.microsoft.com/office/word/2010/wordprocessingShape" mc:Ignorable="w14 w15 w16se w16cid wp14">
+<w:endnotes xmlns:wpc="http://schemas.microsoft.com/office/word/2010/wordprocessingCanvas" xmlns:cx="http://schemas.microsoft.com/office/drawing/2014/chartex" xmlns:cx1="http://schemas.microsoft.com/office/drawing/2015/9/8/chartex" xmlns:cx2="http://schemas.microsoft.com/office/drawing/2015/10/21/chartex" xmlns:cx3="http://schemas.microsoft.com/office/drawing/2016/5/9/chartex" xmlns:cx4="http://schemas.microsoft.com/office/drawing/2016/5/10/chartex" xmlns:cx5="http://schemas.microsoft.com/office/drawing/2016/5/11/chartex" xmlns:cx6="http://schemas.microsoft.com/office/drawing/2016/5/12/chartex" xmlns:cx7="http://schemas.microsoft.com/office/drawing/2016/5/13/chartex" xmlns:cx8="http://schemas.microsoft.com/office/drawing/2016/5/14/chartex" xmlns:mc="http://schemas.openxmlformats.org/markup-compatibility/2006" xmlns:aink="http://schemas.microsoft.com/office/drawing/2016/ink" xmlns:am3d="http://schemas.microsoft.com/office/drawing/2017/model3d" xmlns:o="urn:schemas-microsoft-com:office:office" xmlns:r="http://schemas.openxmlformats.org/officeDocument/2006/relationships" xmlns:m="http://schemas.openxmlformats.org/officeDocument/2006/math" xmlns:v="urn:schemas-microsoft-com:vml" xmlns:wp14="http://schemas.microsoft.com/office/word/2010/wordprocessingDrawing" xmlns:wp="http://schemas.openxmlformats.org/drawingml/2006/wordprocessingDrawing" xmlns:w10="urn:schemas-microsoft-com:office:word" xmlns:w="http://schemas.openxmlformats.org/wordprocessingml/2006/main" xmlns:w14="http://schemas.microsoft.com/office/word/2010/wordml" xmlns:w15="http://schemas.microsoft.com/office/word/2012/wordml" xmlns:w16cex="http://schemas.microsoft.com/office/word/2018/wordml/cex" xmlns:w16cid="http://schemas.microsoft.com/office/word/2016/wordml/cid" xmlns:w16="http://schemas.microsoft.com/office/word/2018/wordml" xmlns:w16se="http://schemas.microsoft.com/office/word/2015/wordml/symex" xmlns:wpg="http://schemas.microsoft.com/office/word/2010/wordprocessingGroup" xmlns:wpi="http://schemas.microsoft.com/office/word/2010/wordprocessingInk" xmlns:wne="http://schemas.microsoft.com/office/word/2006/wordml" xmlns:wps="http://schemas.microsoft.com/office/word/2010/wordprocessingShape" mc:Ignorable="w14 w15 w16se w16cid w16 w16cex wp14">
   <w:endnote w:type="separator" w:id="-1">
     <w:p>
       <w:pPr>
@@ -1758,7 +1651,7 @@
 </file>
 
 <file path=word/footer1.xml><?xml version="1.0" encoding="utf-8"?>
-<w:ftr xmlns:wpc="http://schemas.microsoft.com/office/word/2010/wordprocessingCanvas" xmlns:cx="http://schemas.microsoft.com/office/drawing/2014/chartex" xmlns:cx1="http://schemas.microsoft.com/office/drawing/2015/9/8/chartex" xmlns:cx2="http://schemas.microsoft.com/office/drawing/2015/10/21/chartex" xmlns:cx3="http://schemas.microsoft.com/office/drawing/2016/5/9/chartex" xmlns:cx4="http://schemas.microsoft.com/office/drawing/2016/5/10/chartex" xmlns:cx5="http://schemas.microsoft.com/office/drawing/2016/5/11/chartex" xmlns:cx6="http://schemas.microsoft.com/office/drawing/2016/5/12/chartex" xmlns:cx7="http://schemas.microsoft.com/office/drawing/2016/5/13/chartex" xmlns:cx8="http://schemas.microsoft.com/office/drawing/2016/5/14/chartex" xmlns:mc="http://schemas.openxmlformats.org/markup-compatibility/2006" xmlns:aink="http://schemas.microsoft.com/office/drawing/2016/ink" xmlns:am3d="http://schemas.microsoft.com/office/drawing/2017/model3d" xmlns:o="urn:schemas-microsoft-com:office:office" xmlns:r="http://schemas.openxmlformats.org/officeDocument/2006/relationships" xmlns:m="http://schemas.openxmlformats.org/officeDocument/2006/math" xmlns:v="urn:schemas-microsoft-com:vml" xmlns:wp14="http://schemas.microsoft.com/office/word/2010/wordprocessingDrawing" xmlns:wp="http://schemas.openxmlformats.org/drawingml/2006/wordprocessingDrawing" xmlns:w10="urn:schemas-microsoft-com:office:word" xmlns:w="http://schemas.openxmlformats.org/wordprocessingml/2006/main" xmlns:w14="http://schemas.microsoft.com/office/word/2010/wordml" xmlns:w15="http://schemas.microsoft.com/office/word/2012/wordml" xmlns:w16cid="http://schemas.microsoft.com/office/word/2016/wordml/cid" xmlns:w16se="http://schemas.microsoft.com/office/word/2015/wordml/symex" xmlns:wpg="http://schemas.microsoft.com/office/word/2010/wordprocessingGroup" xmlns:wpi="http://schemas.microsoft.com/office/word/2010/wordprocessingInk" xmlns:wne="http://schemas.microsoft.com/office/word/2006/wordml" xmlns:wps="http://schemas.microsoft.com/office/word/2010/wordprocessingShape" mc:Ignorable="w14 w15 w16se w16cid wp14">
+<w:ftr xmlns:wpc="http://schemas.microsoft.com/office/word/2010/wordprocessingCanvas" xmlns:cx="http://schemas.microsoft.com/office/drawing/2014/chartex" xmlns:cx1="http://schemas.microsoft.com/office/drawing/2015/9/8/chartex" xmlns:cx2="http://schemas.microsoft.com/office/drawing/2015/10/21/chartex" xmlns:cx3="http://schemas.microsoft.com/office/drawing/2016/5/9/chartex" xmlns:cx4="http://schemas.microsoft.com/office/drawing/2016/5/10/chartex" xmlns:cx5="http://schemas.microsoft.com/office/drawing/2016/5/11/chartex" xmlns:cx6="http://schemas.microsoft.com/office/drawing/2016/5/12/chartex" xmlns:cx7="http://schemas.microsoft.com/office/drawing/2016/5/13/chartex" xmlns:cx8="http://schemas.microsoft.com/office/drawing/2016/5/14/chartex" xmlns:mc="http://schemas.openxmlformats.org/markup-compatibility/2006" xmlns:aink="http://schemas.microsoft.com/office/drawing/2016/ink" xmlns:am3d="http://schemas.microsoft.com/office/drawing/2017/model3d" xmlns:o="urn:schemas-microsoft-com:office:office" xmlns:r="http://schemas.openxmlformats.org/officeDocument/2006/relationships" xmlns:m="http://schemas.openxmlformats.org/officeDocument/2006/math" xmlns:v="urn:schemas-microsoft-com:vml" xmlns:wp14="http://schemas.microsoft.com/office/word/2010/wordprocessingDrawing" xmlns:wp="http://schemas.openxmlformats.org/drawingml/2006/wordprocessingDrawing" xmlns:w10="urn:schemas-microsoft-com:office:word" xmlns:w="http://schemas.openxmlformats.org/wordprocessingml/2006/main" xmlns:w14="http://schemas.microsoft.com/office/word/2010/wordml" xmlns:w15="http://schemas.microsoft.com/office/word/2012/wordml" xmlns:w16cex="http://schemas.microsoft.com/office/word/2018/wordml/cex" xmlns:w16cid="http://schemas.microsoft.com/office/word/2016/wordml/cid" xmlns:w16="http://schemas.microsoft.com/office/word/2018/wordml" xmlns:w16se="http://schemas.microsoft.com/office/word/2015/wordml/symex" xmlns:wpg="http://schemas.microsoft.com/office/word/2010/wordprocessingGroup" xmlns:wpi="http://schemas.microsoft.com/office/word/2010/wordprocessingInk" xmlns:wne="http://schemas.microsoft.com/office/word/2006/wordml" xmlns:wps="http://schemas.microsoft.com/office/word/2010/wordprocessingShape" mc:Ignorable="w14 w15 w16se w16cid w16 w16cex wp14">
   <w:p>
     <w:pPr>
       <w:pStyle w:val="Footer"/>
@@ -1776,7 +1669,7 @@
 </file>
 
 <file path=word/footnotes.xml><?xml version="1.0" encoding="utf-8"?>
-<w:footnotes xmlns:wpc="http://schemas.microsoft.com/office/word/2010/wordprocessingCanvas" xmlns:cx="http://schemas.microsoft.com/office/drawing/2014/chartex" xmlns:cx1="http://schemas.microsoft.com/office/drawing/2015/9/8/chartex" xmlns:cx2="http://schemas.microsoft.com/office/drawing/2015/10/21/chartex" xmlns:cx3="http://schemas.microsoft.com/office/drawing/2016/5/9/chartex" xmlns:cx4="http://schemas.microsoft.com/office/drawing/2016/5/10/chartex" xmlns:cx5="http://schemas.microsoft.com/office/drawing/2016/5/11/chartex" xmlns:cx6="http://schemas.microsoft.com/office/drawing/2016/5/12/chartex" xmlns:cx7="http://schemas.microsoft.com/office/drawing/2016/5/13/chartex" xmlns:cx8="http://schemas.microsoft.com/office/drawing/2016/5/14/chartex" xmlns:mc="http://schemas.openxmlformats.org/markup-compatibility/2006" xmlns:aink="http://schemas.microsoft.com/office/drawing/2016/ink" xmlns:am3d="http://schemas.microsoft.com/office/drawing/2017/model3d" xmlns:o="urn:schemas-microsoft-com:office:office" xmlns:r="http://schemas.openxmlformats.org/officeDocument/2006/relationships" xmlns:m="http://schemas.openxmlformats.org/officeDocument/2006/math" xmlns:v="urn:schemas-microsoft-com:vml" xmlns:wp14="http://schemas.microsoft.com/office/word/2010/wordprocessingDrawing" xmlns:wp="http://schemas.openxmlformats.org/drawingml/2006/wordprocessingDrawing" xmlns:w10="urn:schemas-microsoft-com:office:word" xmlns:w="http://schemas.openxmlformats.org/wordprocessingml/2006/main" xmlns:w14="http://schemas.microsoft.com/office/word/2010/wordml" xmlns:w15="http://schemas.microsoft.com/office/word/2012/wordml" xmlns:w16cid="http://schemas.microsoft.com/office/word/2016/wordml/cid" xmlns:w16se="http://schemas.microsoft.com/office/word/2015/wordml/symex" xmlns:wpg="http://schemas.microsoft.com/office/word/2010/wordprocessingGroup" xmlns:wpi="http://schemas.microsoft.com/office/word/2010/wordprocessingInk" xmlns:wne="http://schemas.microsoft.com/office/word/2006/wordml" xmlns:wps="http://schemas.microsoft.com/office/word/2010/wordprocessingShape" mc:Ignorable="w14 w15 w16se w16cid wp14">
+<w:footnotes xmlns:wpc="http://schemas.microsoft.com/office/word/2010/wordprocessingCanvas" xmlns:cx="http://schemas.microsoft.com/office/drawing/2014/chartex" xmlns:cx1="http://schemas.microsoft.com/office/drawing/2015/9/8/chartex" xmlns:cx2="http://schemas.microsoft.com/office/drawing/2015/10/21/chartex" xmlns:cx3="http://schemas.microsoft.com/office/drawing/2016/5/9/chartex" xmlns:cx4="http://schemas.microsoft.com/office/drawing/2016/5/10/chartex" xmlns:cx5="http://schemas.microsoft.com/office/drawing/2016/5/11/chartex" xmlns:cx6="http://schemas.microsoft.com/office/drawing/2016/5/12/chartex" xmlns:cx7="http://schemas.microsoft.com/office/drawing/2016/5/13/chartex" xmlns:cx8="http://schemas.microsoft.com/office/drawing/2016/5/14/chartex" xmlns:mc="http://schemas.openxmlformats.org/markup-compatibility/2006" xmlns:aink="http://schemas.microsoft.com/office/drawing/2016/ink" xmlns:am3d="http://schemas.microsoft.com/office/drawing/2017/model3d" xmlns:o="urn:schemas-microsoft-com:office:office" xmlns:r="http://schemas.openxmlformats.org/officeDocument/2006/relationships" xmlns:m="http://schemas.openxmlformats.org/officeDocument/2006/math" xmlns:v="urn:schemas-microsoft-com:vml" xmlns:wp14="http://schemas.microsoft.com/office/word/2010/wordprocessingDrawing" xmlns:wp="http://schemas.openxmlformats.org/drawingml/2006/wordprocessingDrawing" xmlns:w10="urn:schemas-microsoft-com:office:word" xmlns:w="http://schemas.openxmlformats.org/wordprocessingml/2006/main" xmlns:w14="http://schemas.microsoft.com/office/word/2010/wordml" xmlns:w15="http://schemas.microsoft.com/office/word/2012/wordml" xmlns:w16cex="http://schemas.microsoft.com/office/word/2018/wordml/cex" xmlns:w16cid="http://schemas.microsoft.com/office/word/2016/wordml/cid" xmlns:w16="http://schemas.microsoft.com/office/word/2018/wordml" xmlns:w16se="http://schemas.microsoft.com/office/word/2015/wordml/symex" xmlns:wpg="http://schemas.microsoft.com/office/word/2010/wordprocessingGroup" xmlns:wpi="http://schemas.microsoft.com/office/word/2010/wordprocessingInk" xmlns:wne="http://schemas.microsoft.com/office/word/2006/wordml" xmlns:wps="http://schemas.microsoft.com/office/word/2010/wordprocessingShape" mc:Ignorable="w14 w15 w16se w16cid w16 w16cex wp14">
   <w:footnote w:type="separator" w:id="-1">
     <w:p>
       <w:pPr>
@@ -1801,7 +1694,7 @@
 </file>
 
 <file path=word/header1.xml><?xml version="1.0" encoding="utf-8"?>
-<w:hdr xmlns:wpc="http://schemas.microsoft.com/office/word/2010/wordprocessingCanvas" xmlns:cx="http://schemas.microsoft.com/office/drawing/2014/chartex" xmlns:cx1="http://schemas.microsoft.com/office/drawing/2015/9/8/chartex" xmlns:cx2="http://schemas.microsoft.com/office/drawing/2015/10/21/chartex" xmlns:cx3="http://schemas.microsoft.com/office/drawing/2016/5/9/chartex" xmlns:cx4="http://schemas.microsoft.com/office/drawing/2016/5/10/chartex" xmlns:cx5="http://schemas.microsoft.com/office/drawing/2016/5/11/chartex" xmlns:cx6="http://schemas.microsoft.com/office/drawing/2016/5/12/chartex" xmlns:cx7="http://schemas.microsoft.com/office/drawing/2016/5/13/chartex" xmlns:cx8="http://schemas.microsoft.com/office/drawing/2016/5/14/chartex" xmlns:mc="http://schemas.openxmlformats.org/markup-compatibility/2006" xmlns:aink="http://schemas.microsoft.com/office/drawing/2016/ink" xmlns:am3d="http://schemas.microsoft.com/office/drawing/2017/model3d" xmlns:o="urn:schemas-microsoft-com:office:office" xmlns:r="http://schemas.openxmlformats.org/officeDocument/2006/relationships" xmlns:m="http://schemas.openxmlformats.org/officeDocument/2006/math" xmlns:v="urn:schemas-microsoft-com:vml" xmlns:wp14="http://schemas.microsoft.com/office/word/2010/wordprocessingDrawing" xmlns:wp="http://schemas.openxmlformats.org/drawingml/2006/wordprocessingDrawing" xmlns:w10="urn:schemas-microsoft-com:office:word" xmlns:w="http://schemas.openxmlformats.org/wordprocessingml/2006/main" xmlns:w14="http://schemas.microsoft.com/office/word/2010/wordml" xmlns:w15="http://schemas.microsoft.com/office/word/2012/wordml" xmlns:w16cid="http://schemas.microsoft.com/office/word/2016/wordml/cid" xmlns:w16se="http://schemas.microsoft.com/office/word/2015/wordml/symex" xmlns:wpg="http://schemas.microsoft.com/office/word/2010/wordprocessingGroup" xmlns:wpi="http://schemas.microsoft.com/office/word/2010/wordprocessingInk" xmlns:wne="http://schemas.microsoft.com/office/word/2006/wordml" xmlns:wps="http://schemas.microsoft.com/office/word/2010/wordprocessingShape" mc:Ignorable="w14 w15 w16se w16cid wp14">
+<w:hdr xmlns:wpc="http://schemas.microsoft.com/office/word/2010/wordprocessingCanvas" xmlns:cx="http://schemas.microsoft.com/office/drawing/2014/chartex" xmlns:cx1="http://schemas.microsoft.com/office/drawing/2015/9/8/chartex" xmlns:cx2="http://schemas.microsoft.com/office/drawing/2015/10/21/chartex" xmlns:cx3="http://schemas.microsoft.com/office/drawing/2016/5/9/chartex" xmlns:cx4="http://schemas.microsoft.com/office/drawing/2016/5/10/chartex" xmlns:cx5="http://schemas.microsoft.com/office/drawing/2016/5/11/chartex" xmlns:cx6="http://schemas.microsoft.com/office/drawing/2016/5/12/chartex" xmlns:cx7="http://schemas.microsoft.com/office/drawing/2016/5/13/chartex" xmlns:cx8="http://schemas.microsoft.com/office/drawing/2016/5/14/chartex" xmlns:mc="http://schemas.openxmlformats.org/markup-compatibility/2006" xmlns:aink="http://schemas.microsoft.com/office/drawing/2016/ink" xmlns:am3d="http://schemas.microsoft.com/office/drawing/2017/model3d" xmlns:o="urn:schemas-microsoft-com:office:office" xmlns:r="http://schemas.openxmlformats.org/officeDocument/2006/relationships" xmlns:m="http://schemas.openxmlformats.org/officeDocument/2006/math" xmlns:v="urn:schemas-microsoft-com:vml" xmlns:wp14="http://schemas.microsoft.com/office/word/2010/wordprocessingDrawing" xmlns:wp="http://schemas.openxmlformats.org/drawingml/2006/wordprocessingDrawing" xmlns:w10="urn:schemas-microsoft-com:office:word" xmlns:w="http://schemas.openxmlformats.org/wordprocessingml/2006/main" xmlns:w14="http://schemas.microsoft.com/office/word/2010/wordml" xmlns:w15="http://schemas.microsoft.com/office/word/2012/wordml" xmlns:w16cex="http://schemas.microsoft.com/office/word/2018/wordml/cex" xmlns:w16cid="http://schemas.microsoft.com/office/word/2016/wordml/cid" xmlns:w16="http://schemas.microsoft.com/office/word/2018/wordml" xmlns:w16se="http://schemas.microsoft.com/office/word/2015/wordml/symex" xmlns:wpg="http://schemas.microsoft.com/office/word/2010/wordprocessingGroup" xmlns:wpi="http://schemas.microsoft.com/office/word/2010/wordprocessingInk" xmlns:wne="http://schemas.microsoft.com/office/word/2006/wordml" xmlns:wps="http://schemas.microsoft.com/office/word/2010/wordprocessingShape" mc:Ignorable="w14 w15 w16se w16cid w16 w16cex wp14">
   <w:p>
     <w:pPr>
       <w:pStyle w:val="Header"/>
@@ -1863,7 +1756,7 @@
 </file>
 
 <file path=word/numbering.xml><?xml version="1.0" encoding="utf-8"?>
-<w:numbering xmlns:wpc="http://schemas.microsoft.com/office/word/2010/wordprocessingCanvas" xmlns:cx="http://schemas.microsoft.com/office/drawing/2014/chartex" xmlns:cx1="http://schemas.microsoft.com/office/drawing/2015/9/8/chartex" xmlns:cx2="http://schemas.microsoft.com/office/drawing/2015/10/21/chartex" xmlns:cx3="http://schemas.microsoft.com/office/drawing/2016/5/9/chartex" xmlns:cx4="http://schemas.microsoft.com/office/drawing/2016/5/10/chartex" xmlns:cx5="http://schemas.microsoft.com/office/drawing/2016/5/11/chartex" xmlns:cx6="http://schemas.microsoft.com/office/drawing/2016/5/12/chartex" xmlns:cx7="http://schemas.microsoft.com/office/drawing/2016/5/13/chartex" xmlns:cx8="http://schemas.microsoft.com/office/drawing/2016/5/14/chartex" xmlns:mc="http://schemas.openxmlformats.org/markup-compatibility/2006" xmlns:aink="http://schemas.microsoft.com/office/drawing/2016/ink" xmlns:am3d="http://schemas.microsoft.com/office/drawing/2017/model3d" xmlns:o="urn:schemas-microsoft-com:office:office" xmlns:r="http://schemas.openxmlformats.org/officeDocument/2006/relationships" xmlns:m="http://schemas.openxmlformats.org/officeDocument/2006/math" xmlns:v="urn:schemas-microsoft-com:vml" xmlns:wp14="http://schemas.microsoft.com/office/word/2010/wordprocessingDrawing" xmlns:wp="http://schemas.openxmlformats.org/drawingml/2006/wordprocessingDrawing" xmlns:w10="urn:schemas-microsoft-com:office:word" xmlns:w="http://schemas.openxmlformats.org/wordprocessingml/2006/main" xmlns:w14="http://schemas.microsoft.com/office/word/2010/wordml" xmlns:w15="http://schemas.microsoft.com/office/word/2012/wordml" xmlns:w16cid="http://schemas.microsoft.com/office/word/2016/wordml/cid" xmlns:w16se="http://schemas.microsoft.com/office/word/2015/wordml/symex" xmlns:wpg="http://schemas.microsoft.com/office/word/2010/wordprocessingGroup" xmlns:wpi="http://schemas.microsoft.com/office/word/2010/wordprocessingInk" xmlns:wne="http://schemas.microsoft.com/office/word/2006/wordml" xmlns:wps="http://schemas.microsoft.com/office/word/2010/wordprocessingShape" mc:Ignorable="w14 w15 w16se w16cid wp14">
+<w:numbering xmlns:wpc="http://schemas.microsoft.com/office/word/2010/wordprocessingCanvas" xmlns:cx="http://schemas.microsoft.com/office/drawing/2014/chartex" xmlns:cx1="http://schemas.microsoft.com/office/drawing/2015/9/8/chartex" xmlns:cx2="http://schemas.microsoft.com/office/drawing/2015/10/21/chartex" xmlns:cx3="http://schemas.microsoft.com/office/drawing/2016/5/9/chartex" xmlns:cx4="http://schemas.microsoft.com/office/drawing/2016/5/10/chartex" xmlns:cx5="http://schemas.microsoft.com/office/drawing/2016/5/11/chartex" xmlns:cx6="http://schemas.microsoft.com/office/drawing/2016/5/12/chartex" xmlns:cx7="http://schemas.microsoft.com/office/drawing/2016/5/13/chartex" xmlns:cx8="http://schemas.microsoft.com/office/drawing/2016/5/14/chartex" xmlns:mc="http://schemas.openxmlformats.org/markup-compatibility/2006" xmlns:aink="http://schemas.microsoft.com/office/drawing/2016/ink" xmlns:am3d="http://schemas.microsoft.com/office/drawing/2017/model3d" xmlns:o="urn:schemas-microsoft-com:office:office" xmlns:r="http://schemas.openxmlformats.org/officeDocument/2006/relationships" xmlns:m="http://schemas.openxmlformats.org/officeDocument/2006/math" xmlns:v="urn:schemas-microsoft-com:vml" xmlns:wp14="http://schemas.microsoft.com/office/word/2010/wordprocessingDrawing" xmlns:wp="http://schemas.openxmlformats.org/drawingml/2006/wordprocessingDrawing" xmlns:w10="urn:schemas-microsoft-com:office:word" xmlns:w="http://schemas.openxmlformats.org/wordprocessingml/2006/main" xmlns:w14="http://schemas.microsoft.com/office/word/2010/wordml" xmlns:w15="http://schemas.microsoft.com/office/word/2012/wordml" xmlns:w16cex="http://schemas.microsoft.com/office/word/2018/wordml/cex" xmlns:w16cid="http://schemas.microsoft.com/office/word/2016/wordml/cid" xmlns:w16="http://schemas.microsoft.com/office/word/2018/wordml" xmlns:w16se="http://schemas.microsoft.com/office/word/2015/wordml/symex" xmlns:wpg="http://schemas.microsoft.com/office/word/2010/wordprocessingGroup" xmlns:wpi="http://schemas.microsoft.com/office/word/2010/wordprocessingInk" xmlns:wne="http://schemas.microsoft.com/office/word/2006/wordml" xmlns:wps="http://schemas.microsoft.com/office/word/2010/wordprocessingShape" mc:Ignorable="w14 w15 w16se w16cid w16 w16cex wp14">
   <w:abstractNum w:abstractNumId="0" w15:restartNumberingAfterBreak="0">
     <w:nsid w:val="43DE5B88"/>
     <w:multiLevelType w:val="multilevel"/>
@@ -2020,7 +1913,7 @@
 </file>
 
 <file path=word/styles.xml><?xml version="1.0" encoding="utf-8"?>
-<w:styles xmlns:mc="http://schemas.openxmlformats.org/markup-compatibility/2006" xmlns:r="http://schemas.openxmlformats.org/officeDocument/2006/relationships" xmlns:w="http://schemas.openxmlformats.org/wordprocessingml/2006/main" xmlns:w14="http://schemas.microsoft.com/office/word/2010/wordml" xmlns:w15="http://schemas.microsoft.com/office/word/2012/wordml" xmlns:w16cid="http://schemas.microsoft.com/office/word/2016/wordml/cid" xmlns:w16se="http://schemas.microsoft.com/office/word/2015/wordml/symex" mc:Ignorable="w14 w15 w16se w16cid">
+<w:styles xmlns:mc="http://schemas.openxmlformats.org/markup-compatibility/2006" xmlns:r="http://schemas.openxmlformats.org/officeDocument/2006/relationships" xmlns:w="http://schemas.openxmlformats.org/wordprocessingml/2006/main" xmlns:w14="http://schemas.microsoft.com/office/word/2010/wordml" xmlns:w15="http://schemas.microsoft.com/office/word/2012/wordml" xmlns:w16cex="http://schemas.microsoft.com/office/word/2018/wordml/cex" xmlns:w16cid="http://schemas.microsoft.com/office/word/2016/wordml/cid" xmlns:w16="http://schemas.microsoft.com/office/word/2018/wordml" xmlns:w16se="http://schemas.microsoft.com/office/word/2015/wordml/symex" mc:Ignorable="w14 w15 w16se w16cid w16 w16cex">
   <w:docDefaults>
     <w:rPrDefault>
       <w:rPr>
@@ -2036,7 +1929,7 @@
       </w:pPr>
     </w:pPrDefault>
   </w:docDefaults>
-  <w:latentStyles w:defLockedState="0" w:defUIPriority="99" w:defSemiHidden="0" w:defUnhideWhenUsed="0" w:defQFormat="0" w:count="375">
+  <w:latentStyles w:defLockedState="0" w:defUIPriority="99" w:defSemiHidden="0" w:defUnhideWhenUsed="0" w:defQFormat="0" w:count="376">
     <w:lsdException w:name="Normal" w:uiPriority="0" w:qFormat="1"/>
     <w:lsdException w:name="heading 1" w:uiPriority="9" w:qFormat="1"/>
     <w:lsdException w:name="heading 2" w:semiHidden="1" w:uiPriority="9" w:unhideWhenUsed="1" w:qFormat="1"/>
@@ -2142,7 +2035,6 @@
     <w:lsdException w:name="HTML Sample" w:semiHidden="1" w:unhideWhenUsed="1"/>
     <w:lsdException w:name="HTML Typewriter" w:semiHidden="1" w:unhideWhenUsed="1"/>
     <w:lsdException w:name="HTML Variable" w:semiHidden="1" w:unhideWhenUsed="1"/>
-    <w:lsdException w:name="Normal Table" w:semiHidden="1" w:unhideWhenUsed="1"/>
     <w:lsdException w:name="annotation subject" w:semiHidden="1" w:unhideWhenUsed="1"/>
     <w:lsdException w:name="No List" w:semiHidden="1" w:unhideWhenUsed="1"/>
     <w:lsdException w:name="Outline List 1" w:semiHidden="1" w:unhideWhenUsed="1"/>
@@ -2189,10 +2081,8 @@
     <w:lsdException w:name="Table Subtle 2" w:semiHidden="1" w:unhideWhenUsed="1"/>
     <w:lsdException w:name="Table Web 1" w:semiHidden="1" w:unhideWhenUsed="1"/>
     <w:lsdException w:name="Table Web 2" w:semiHidden="1" w:unhideWhenUsed="1"/>
-    <w:lsdException w:name="Table Web 3" w:semiHidden="1" w:unhideWhenUsed="1"/>
     <w:lsdException w:name="Balloon Text" w:semiHidden="1" w:unhideWhenUsed="1"/>
     <w:lsdException w:name="Table Grid" w:uiPriority="39"/>
-    <w:lsdException w:name="Table Theme" w:semiHidden="1" w:unhideWhenUsed="1"/>
     <w:lsdException w:name="Placeholder Text" w:semiHidden="1"/>
     <w:lsdException w:name="No Spacing" w:uiPriority="1" w:qFormat="1"/>
     <w:lsdException w:name="Light Shading" w:uiPriority="60"/>
@@ -2412,6 +2302,7 @@
     <w:lsdException w:name="Smart Hyperlink" w:semiHidden="1" w:unhideWhenUsed="1"/>
     <w:lsdException w:name="Hashtag" w:semiHidden="1" w:unhideWhenUsed="1"/>
     <w:lsdException w:name="Unresolved Mention" w:semiHidden="1" w:unhideWhenUsed="1"/>
+    <w:lsdException w:name="Smart Link" w:semiHidden="1" w:unhideWhenUsed="1"/>
   </w:latentStyles>
   <w:style w:type="paragraph" w:default="1" w:styleId="Normal">
     <w:name w:val="Normal"/>
@@ -2425,6 +2316,7 @@
   <w:style w:type="character" w:default="1" w:styleId="DefaultParagraphFont">
     <w:name w:val="Default Paragraph Font"/>
     <w:uiPriority w:val="1"/>
+    <w:semiHidden/>
     <w:unhideWhenUsed/>
   </w:style>
   <w:style w:type="table" w:default="1" w:styleId="TableNormal">

</xml_diff>